<commit_message>
Complete - state at point of submission
</commit_message>
<xml_diff>
--- a/Assignment 2/Front Cover.docx
+++ b/Assignment 2/Front Cover.docx
@@ -439,7 +439,16 @@
                     <w:szCs w:val="20"/>
                     <w:lang w:eastAsia="en-GB"/>
                   </w:rPr>
-                  <w:t>2700</w:t>
+                  <w:t>27</w:t>
+                </w:r>
+                <w:r>
+                  <w:rPr>
+                    <w:rFonts w:ascii="Calibri" w:eastAsia="Times New Roman" w:hAnsi="Calibri" w:cs="Calibri"/>
+                    <w:sz w:val="24"/>
+                    <w:szCs w:val="20"/>
+                    <w:lang w:eastAsia="en-GB"/>
+                  </w:rPr>
+                  <w:t>73</w:t>
                 </w:r>
               </w:p>
             </w:tc>
@@ -2590,7 +2599,12 @@
 </file>
 
 <file path=customXml/item1.xml><?xml version="1.0" encoding="utf-8"?>
-<b:Sources xmlns:b="http://schemas.openxmlformats.org/officeDocument/2006/bibliography" xmlns="http://schemas.openxmlformats.org/officeDocument/2006/bibliography" SelectedStyle="\APASixthEditionOfficeOnline.xsl" StyleName="APA" Version="6"/>
+<?mso-contentType ?>
+<FormTemplates xmlns="http://schemas.microsoft.com/sharepoint/v3/contenttype/forms">
+  <Display>DocumentLibraryForm</Display>
+  <Edit>DocumentLibraryForm</Edit>
+  <New>DocumentLibraryForm</New>
+</FormTemplates>
 </file>
 
 <file path=customXml/item2.xml><?xml version="1.0" encoding="utf-8"?>
@@ -2848,18 +2862,13 @@
 </file>
 
 <file path=customXml/item3.xml><?xml version="1.0" encoding="utf-8"?>
-<?mso-contentType ?>
-<FormTemplates xmlns="http://schemas.microsoft.com/sharepoint/v3/contenttype/forms">
-  <Display>DocumentLibraryForm</Display>
-  <Edit>DocumentLibraryForm</Edit>
-  <New>DocumentLibraryForm</New>
-</FormTemplates>
+<b:Sources xmlns:b="http://schemas.openxmlformats.org/officeDocument/2006/bibliography" xmlns="http://schemas.openxmlformats.org/officeDocument/2006/bibliography" SelectedStyle="\APASixthEditionOfficeOnline.xsl" StyleName="APA" Version="6"/>
 </file>
 
 <file path=customXml/itemProps1.xml><?xml version="1.0" encoding="utf-8"?>
-<ds:datastoreItem xmlns:ds="http://schemas.openxmlformats.org/officeDocument/2006/customXml" ds:itemID="{A6A06E58-6002-AB45-9492-A73937019F12}">
+<ds:datastoreItem xmlns:ds="http://schemas.openxmlformats.org/officeDocument/2006/customXml" ds:itemID="{3B2334FE-779B-4595-962F-14810B740186}">
   <ds:schemaRefs>
-    <ds:schemaRef ds:uri="http://schemas.openxmlformats.org/officeDocument/2006/bibliography"/>
+    <ds:schemaRef ds:uri="http://schemas.microsoft.com/sharepoint/v3/contenttype/forms"/>
   </ds:schemaRefs>
 </ds:datastoreItem>
 </file>
@@ -2885,9 +2894,9 @@
 </file>
 
 <file path=customXml/itemProps3.xml><?xml version="1.0" encoding="utf-8"?>
-<ds:datastoreItem xmlns:ds="http://schemas.openxmlformats.org/officeDocument/2006/customXml" ds:itemID="{3B2334FE-779B-4595-962F-14810B740186}">
+<ds:datastoreItem xmlns:ds="http://schemas.openxmlformats.org/officeDocument/2006/customXml" ds:itemID="{A6A06E58-6002-AB45-9492-A73937019F12}">
   <ds:schemaRefs>
-    <ds:schemaRef ds:uri="http://schemas.microsoft.com/sharepoint/v3/contenttype/forms"/>
+    <ds:schemaRef ds:uri="http://schemas.openxmlformats.org/officeDocument/2006/bibliography"/>
   </ds:schemaRefs>
 </ds:datastoreItem>
 </file>
</xml_diff>